<commit_message>
CH4 decomp chart, additional info in CH6
</commit_message>
<xml_diff>
--- a/CHAPTER VI.docx
+++ b/CHAPTER VI.docx
@@ -488,8 +488,6 @@
         <w:spacing w:line="480" w:lineRule="auto"/>
         <w:jc w:val="both"/>
       </w:pPr>
-      <w:bookmarkStart w:id="0" w:name="_GoBack"/>
-      <w:bookmarkEnd w:id="0"/>
     </w:p>
     <w:tbl>
       <w:tblPr>
@@ -951,7 +949,12 @@
         <w:t xml:space="preserve"> </w:t>
       </w:r>
       <w:r>
-        <w:t xml:space="preserve">Monitoring these risks can also help the team reduce the consequences that it can create. </w:t>
+        <w:t xml:space="preserve">Monitoring these risks can also help </w:t>
+      </w:r>
+      <w:bookmarkStart w:id="0" w:name="_GoBack"/>
+      <w:bookmarkEnd w:id="0"/>
+      <w:r>
+        <w:t xml:space="preserve">the team reduce the consequences that it can create. </w:t>
       </w:r>
     </w:p>
     <w:p>
@@ -1041,6 +1044,9 @@
               <w:t xml:space="preserve"> </w:t>
             </w:r>
             <w:r>
+              <w:t xml:space="preserve">Project </w:t>
+            </w:r>
+            <w:r>
               <w:t>Size E</w:t>
             </w:r>
             <w:r>
@@ -1080,6 +1086,9 @@
               <w:adjustRightInd w:val="0"/>
               <w:jc w:val="both"/>
             </w:pPr>
+            <w:r>
+              <w:t>Estimating the feasibility of the project.</w:t>
+            </w:r>
           </w:p>
           <w:p>
             <w:pPr>
@@ -1471,166 +1480,6 @@
         <w:t>Size Estimate.</w:t>
       </w:r>
     </w:p>
-    <w:p>
-      <w:pPr>
-        <w:autoSpaceDE w:val="0"/>
-        <w:autoSpaceDN w:val="0"/>
-        <w:adjustRightInd w:val="0"/>
-        <w:spacing w:line="480" w:lineRule="auto"/>
-        <w:ind w:firstLine="720"/>
-        <w:jc w:val="both"/>
-      </w:pPr>
-      <w:r>
-        <w:lastRenderedPageBreak/>
-        <w:t xml:space="preserve">Second table description here (3 to 4 sentences).  Second table description here (3 to 4 sentences).  Second table description here (3 to 4 sentences).  Second table description here (3 to 4 sentences).  </w:t>
-      </w:r>
-    </w:p>
-    <w:p>
-      <w:pPr>
-        <w:autoSpaceDE w:val="0"/>
-        <w:autoSpaceDN w:val="0"/>
-        <w:adjustRightInd w:val="0"/>
-        <w:jc w:val="both"/>
-      </w:pPr>
-    </w:p>
-    <w:p>
-      <w:pPr>
-        <w:autoSpaceDE w:val="0"/>
-        <w:autoSpaceDN w:val="0"/>
-        <w:adjustRightInd w:val="0"/>
-        <w:jc w:val="both"/>
-      </w:pPr>
-    </w:p>
-    <w:p>
-      <w:pPr>
-        <w:autoSpaceDE w:val="0"/>
-        <w:autoSpaceDN w:val="0"/>
-        <w:adjustRightInd w:val="0"/>
-        <w:jc w:val="both"/>
-      </w:pPr>
-      <w:r>
-        <w:rPr>
-          <w:noProof/>
-        </w:rPr>
-        <mc:AlternateContent>
-          <mc:Choice Requires="wps">
-            <w:drawing>
-              <wp:anchor distT="0" distB="0" distL="114300" distR="114300" simplePos="0" relativeHeight="251661312" behindDoc="0" locked="0" layoutInCell="1" allowOverlap="1">
-                <wp:simplePos x="0" y="0"/>
-                <wp:positionH relativeFrom="column">
-                  <wp:posOffset>0</wp:posOffset>
-                </wp:positionH>
-                <wp:positionV relativeFrom="paragraph">
-                  <wp:posOffset>152400</wp:posOffset>
-                </wp:positionV>
-                <wp:extent cx="5486400" cy="4229100"/>
-                <wp:effectExtent l="9525" t="11430" r="9525" b="7620"/>
-                <wp:wrapNone/>
-                <wp:docPr id="1" name="Rectangle 1"/>
-                <wp:cNvGraphicFramePr>
-                  <a:graphicFrameLocks xmlns:a="http://schemas.openxmlformats.org/drawingml/2006/main"/>
-                </wp:cNvGraphicFramePr>
-                <a:graphic xmlns:a="http://schemas.openxmlformats.org/drawingml/2006/main">
-                  <a:graphicData uri="http://schemas.microsoft.com/office/word/2010/wordprocessingShape">
-                    <wps:wsp>
-                      <wps:cNvSpPr>
-                        <a:spLocks noChangeArrowheads="1"/>
-                      </wps:cNvSpPr>
-                      <wps:spPr bwMode="auto">
-                        <a:xfrm>
-                          <a:off x="0" y="0"/>
-                          <a:ext cx="5486400" cy="4229100"/>
-                        </a:xfrm>
-                        <a:prstGeom prst="rect">
-                          <a:avLst/>
-                        </a:prstGeom>
-                        <a:solidFill>
-                          <a:srgbClr val="FFFFFF"/>
-                        </a:solidFill>
-                        <a:ln w="9525">
-                          <a:solidFill>
-                            <a:srgbClr val="000000"/>
-                          </a:solidFill>
-                          <a:miter lim="800000"/>
-                          <a:headEnd/>
-                          <a:tailEnd/>
-                        </a:ln>
-                      </wps:spPr>
-                      <wps:bodyPr rot="0" vert="horz" wrap="square" lIns="91440" tIns="45720" rIns="91440" bIns="45720" anchor="t" anchorCtr="0" upright="1">
-                        <a:noAutofit/>
-                      </wps:bodyPr>
-                    </wps:wsp>
-                  </a:graphicData>
-                </a:graphic>
-                <wp14:sizeRelH relativeFrom="page">
-                  <wp14:pctWidth>0</wp14:pctWidth>
-                </wp14:sizeRelH>
-                <wp14:sizeRelV relativeFrom="page">
-                  <wp14:pctHeight>0</wp14:pctHeight>
-                </wp14:sizeRelV>
-              </wp:anchor>
-            </w:drawing>
-          </mc:Choice>
-          <mc:Fallback>
-            <w:pict>
-              <v:rect w14:anchorId="790E675A" id="Rectangle 1" o:spid="_x0000_s1026" style="position:absolute;margin-left:0;margin-top:12pt;width:6in;height:333pt;z-index:251661312;visibility:visible;mso-wrap-style:square;mso-width-percent:0;mso-height-percent:0;mso-wrap-distance-left:9pt;mso-wrap-distance-top:0;mso-wrap-distance-right:9pt;mso-wrap-distance-bottom:0;mso-position-horizontal:absolute;mso-position-horizontal-relative:text;mso-position-vertical:absolute;mso-position-vertical-relative:text;mso-width-percent:0;mso-height-percent:0;mso-width-relative:page;mso-height-relative:page;v-text-anchor:top" o:gfxdata="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"/>
-            </w:pict>
-          </mc:Fallback>
-        </mc:AlternateContent>
-      </w:r>
-    </w:p>
-    <w:p>
-      <w:pPr>
-        <w:autoSpaceDE w:val="0"/>
-        <w:autoSpaceDN w:val="0"/>
-        <w:adjustRightInd w:val="0"/>
-        <w:spacing w:line="480" w:lineRule="auto"/>
-        <w:jc w:val="both"/>
-      </w:pPr>
-    </w:p>
-    <w:p>
-      <w:pPr>
-        <w:autoSpaceDE w:val="0"/>
-        <w:autoSpaceDN w:val="0"/>
-        <w:adjustRightInd w:val="0"/>
-        <w:spacing w:line="480" w:lineRule="auto"/>
-        <w:jc w:val="both"/>
-      </w:pPr>
-    </w:p>
-    <w:p/>
-    <w:p/>
-    <w:p/>
-    <w:p/>
-    <w:p/>
-    <w:p/>
-    <w:p/>
-    <w:p/>
-    <w:p/>
-    <w:p/>
-    <w:p/>
-    <w:p/>
-    <w:p/>
-    <w:p/>
-    <w:p/>
-    <w:p/>
-    <w:p/>
-    <w:p/>
-    <w:p/>
-    <w:p/>
-    <w:p>
-      <w:r>
-        <w:t>Table #.  Table Name Here.</w:t>
-      </w:r>
-    </w:p>
-    <w:p/>
-    <w:p/>
-    <w:p>
-      <w:r>
-        <w:t>And so on, and so forth…</w:t>
-      </w:r>
-    </w:p>
-    <w:p/>
-    <w:p/>
     <w:p/>
     <w:sectPr>
       <w:pgSz w:w="12240" w:h="15840"/>
@@ -2361,7 +2210,7 @@
 </file>
 
 <file path=customXml/itemProps1.xml><?xml version="1.0" encoding="utf-8"?>
-<ds:datastoreItem xmlns:ds="http://schemas.openxmlformats.org/officeDocument/2006/customXml" ds:itemID="{DDC26F42-9B8F-4911-A953-487096892743}">
+<ds:datastoreItem xmlns:ds="http://schemas.openxmlformats.org/officeDocument/2006/customXml" ds:itemID="{A9B7D490-1EF0-4676-B26F-4A66AF85979C}">
   <ds:schemaRefs>
     <ds:schemaRef ds:uri="http://schemas.openxmlformats.org/officeDocument/2006/bibliography"/>
   </ds:schemaRefs>

</xml_diff>